<commit_message>
Reverted to version 2
</commit_message>
<xml_diff>
--- a/Word/Snirt for Word Add.docx
+++ b/Word/Snirt for Word Add.docx
@@ -3,8 +3,79 @@
 <w:document xmlns:wpc="http://schemas.microsoft.com/office/word/2010/wordprocessingCanvas" xmlns:mc="http://schemas.openxmlformats.org/markup-compatibility/2006" xmlns:o="urn:schemas-microsoft-com:office:office" xmlns:r="http://schemas.openxmlformats.org/officeDocument/2006/relationships" xmlns:m="http://schemas.openxmlformats.org/officeDocument/2006/math" xmlns:v="urn:schemas-microsoft-com:vml" xmlns:wp14="http://schemas.microsoft.com/office/word/2010/wordprocessingDrawing" xmlns:wp="http://schemas.openxmlformats.org/drawingml/2006/wordprocessingDrawing" xmlns:w10="urn:schemas-microsoft-com:office:word" xmlns:w="http://schemas.openxmlformats.org/wordprocessingml/2006/main" xmlns:w14="http://schemas.microsoft.com/office/word/2010/wordml" xmlns:w15="http://schemas.microsoft.com/office/word/2012/wordml" xmlns:wpg="http://schemas.microsoft.com/office/word/2010/wordprocessingGroup" xmlns:wpi="http://schemas.microsoft.com/office/word/2010/wordprocessingInk" xmlns:wne="http://schemas.microsoft.com/office/word/2006/wordml" xmlns:wps="http://schemas.microsoft.com/office/word/2010/wordprocessingShape" mc:Ignorable="w14 w15 wp14">
   <w:body>
     <w:p>
+      <w:pPr>
+        <w:rPr>
+          <w:b/>
+          <w:sz w:val="144"/>
+          <w:szCs w:val="144"/>
+        </w:rPr>
+      </w:pPr>
+      <w:r>
+        <w:rPr>
+          <w:b/>
+          <w:i/>
+          <w:sz w:val="144"/>
+          <w:szCs w:val="144"/>
+        </w:rPr>
+        <w:t xml:space="preserve">TIDDLE WIDDLE NUT NUT </w:t>
+      </w:r>
+      <w:r>
+        <w:rPr>
+          <w:b/>
+          <w:i/>
+          <w:sz w:val="144"/>
+          <w:szCs w:val="144"/>
+        </w:rPr>
+        <w:t xml:space="preserve">TIDDLE WIDDLE NUT NUT TIDDLE DDLE NUT NUT TIDDLE DDLE NUT NUT TIDDLE DDLE NUT NUT TIDDLE </w:t>
+      </w:r>
       <w:bookmarkStart w:id="0" w:name="_GoBack"/>
       <w:bookmarkEnd w:id="0"/>
+      <w:r>
+        <w:rPr>
+          <w:b/>
+          <w:i/>
+          <w:sz w:val="144"/>
+          <w:szCs w:val="144"/>
+        </w:rPr>
+        <w:t xml:space="preserve">DDLE NUT NUT </w:t>
+      </w:r>
+    </w:p>
+    <w:p>
+      <w:pPr>
+        <w:rPr>
+          <w:b/>
+          <w:sz w:val="144"/>
+          <w:szCs w:val="144"/>
+        </w:rPr>
+      </w:pPr>
+    </w:p>
+    <w:p>
+      <w:pPr>
+        <w:rPr>
+          <w:b/>
+          <w:sz w:val="144"/>
+          <w:szCs w:val="144"/>
+        </w:rPr>
+      </w:pPr>
+    </w:p>
+    <w:p>
+      <w:pPr>
+        <w:rPr>
+          <w:b/>
+          <w:sz w:val="144"/>
+          <w:szCs w:val="144"/>
+        </w:rPr>
+      </w:pPr>
+    </w:p>
+    <w:p>
+      <w:pPr>
+        <w:rPr>
+          <w:b/>
+          <w:i/>
+          <w:sz w:val="144"/>
+          <w:szCs w:val="144"/>
+        </w:rPr>
+      </w:pPr>
     </w:p>
     <w:sectPr>
       <w:pgSz w:w="12240" w:h="15840"/>
@@ -409,6 +480,10 @@
   <w:style w:type="paragraph" w:default="1" w:styleId="Normal">
     <w:name w:val="Normal"/>
     <w:qFormat/>
+    <w:rsid w:val="00663A62"/>
+    <w:pPr>
+      <w:spacing w:line="256" w:lineRule="auto"/>
+    </w:pPr>
   </w:style>
   <w:style w:type="character" w:default="1" w:styleId="DefaultParagraphFont">
     <w:name w:val="Default Paragraph Font"/>

</xml_diff>